<commit_message>
fix anonymous stuff and selection sort
</commit_message>
<xml_diff>
--- a/files/anonFunctionListSort.docx
+++ b/files/anonFunctionListSort.docx
@@ -18,6 +18,190 @@
       </w:pPr>
       <w:r>
         <w:rPr>
+          <w:sz w:val="20"/>
+          <w:szCs w:val="20"/>
+        </w:rPr>
+        <w:t xml:space="preserve">We assume you have read the one-page pdf file on sorting arrays using anonymous functions and understand it. </w:t>
+      </w:r>
+    </w:p>
+    <w:p>
+      <w:pPr>
+        <w:tabs>
+          <w:tab w:val="left" w:pos="720"/>
+          <w:tab w:val="left" w:pos="6030"/>
+          <w:tab w:val="left" w:pos="6210"/>
+        </w:tabs>
+        <w:spacing w:before="120"/>
+        <w:ind w:firstLine="360"/>
+        <w:rPr>
+          <w:sz w:val="20"/>
+          <w:szCs w:val="20"/>
+        </w:rPr>
+      </w:pPr>
+      <w:r>
+        <w:rPr>
+          <w:sz w:val="20"/>
+          <w:szCs w:val="20"/>
+        </w:rPr>
+        <w:t xml:space="preserve">Interface </w:t>
+      </w:r>
+      <w:proofErr w:type="spellStart"/>
+      <w:r>
+        <w:rPr>
+          <w:rFonts w:ascii="Courier New" w:hAnsi="Courier New" w:cs="Courier New"/>
+          <w:sz w:val="18"/>
+          <w:szCs w:val="18"/>
+        </w:rPr>
+        <w:t>java.util.List</w:t>
+      </w:r>
+      <w:proofErr w:type="spellEnd"/>
+      <w:r>
+        <w:rPr>
+          <w:sz w:val="20"/>
+          <w:szCs w:val="20"/>
+        </w:rPr>
+        <w:t xml:space="preserve"> </w:t>
+      </w:r>
+      <w:r>
+        <w:rPr>
+          <w:sz w:val="20"/>
+          <w:szCs w:val="20"/>
+        </w:rPr>
+        <w:t xml:space="preserve">declares a procedure </w:t>
+      </w:r>
+      <w:r>
+        <w:rPr>
+          <w:rFonts w:ascii="Courier New" w:hAnsi="Courier New" w:cs="Courier New"/>
+          <w:sz w:val="18"/>
+          <w:szCs w:val="18"/>
+        </w:rPr>
+        <w:t>sort</w:t>
+      </w:r>
+      <w:r>
+        <w:rPr>
+          <w:sz w:val="20"/>
+          <w:szCs w:val="20"/>
+        </w:rPr>
+        <w:t>. Its parameter is a function that defines how to compare its two parameters —which one comes before the other. It has a default implementation, which is described at the bottom of this page, so that implementations of the interface don’t have to implement this function if they don’t want.</w:t>
+      </w:r>
+    </w:p>
+    <w:p>
+      <w:pPr>
+        <w:tabs>
+          <w:tab w:val="left" w:pos="720"/>
+          <w:tab w:val="left" w:pos="6030"/>
+          <w:tab w:val="left" w:pos="6210"/>
+        </w:tabs>
+        <w:spacing w:before="120"/>
+        <w:ind w:firstLine="360"/>
+        <w:rPr>
+          <w:sz w:val="20"/>
+          <w:szCs w:val="20"/>
+        </w:rPr>
+      </w:pPr>
+      <w:r>
+        <w:rPr>
+          <w:sz w:val="20"/>
+          <w:szCs w:val="20"/>
+        </w:rPr>
+        <w:t>We show you how to</w:t>
+      </w:r>
+      <w:r>
+        <w:rPr>
+          <w:sz w:val="20"/>
+          <w:szCs w:val="20"/>
+        </w:rPr>
+        <w:t xml:space="preserve"> </w:t>
+      </w:r>
+      <w:r>
+        <w:rPr>
+          <w:sz w:val="20"/>
+          <w:szCs w:val="20"/>
+        </w:rPr>
+        <w:t xml:space="preserve">use procedure </w:t>
+      </w:r>
+      <w:r>
+        <w:rPr>
+          <w:rFonts w:ascii="Courier New" w:hAnsi="Courier New" w:cs="Courier New"/>
+          <w:sz w:val="18"/>
+          <w:szCs w:val="18"/>
+        </w:rPr>
+        <w:t>sort</w:t>
+      </w:r>
+      <w:r>
+        <w:rPr>
+          <w:sz w:val="20"/>
+          <w:szCs w:val="20"/>
+        </w:rPr>
+        <w:t xml:space="preserve"> to </w:t>
+      </w:r>
+      <w:r>
+        <w:rPr>
+          <w:sz w:val="20"/>
+          <w:szCs w:val="20"/>
+        </w:rPr>
+        <w:t>sort any List —</w:t>
+      </w:r>
+      <w:r>
+        <w:rPr>
+          <w:sz w:val="20"/>
+          <w:szCs w:val="20"/>
+        </w:rPr>
+        <w:t xml:space="preserve">for example, </w:t>
+      </w:r>
+      <w:r>
+        <w:rPr>
+          <w:sz w:val="20"/>
+          <w:szCs w:val="20"/>
+        </w:rPr>
+        <w:t xml:space="preserve">an </w:t>
+      </w:r>
+      <w:proofErr w:type="spellStart"/>
+      <w:r>
+        <w:rPr>
+          <w:rFonts w:ascii="Courier New" w:hAnsi="Courier New" w:cs="Courier New"/>
+          <w:sz w:val="18"/>
+          <w:szCs w:val="18"/>
+        </w:rPr>
+        <w:t>ArrayList</w:t>
+      </w:r>
+      <w:proofErr w:type="spellEnd"/>
+      <w:r>
+        <w:rPr>
+          <w:sz w:val="20"/>
+          <w:szCs w:val="20"/>
+        </w:rPr>
+        <w:t xml:space="preserve"> or even a </w:t>
+      </w:r>
+      <w:proofErr w:type="spellStart"/>
+      <w:r>
+        <w:rPr>
+          <w:rFonts w:ascii="Courier New" w:hAnsi="Courier New" w:cs="Courier New"/>
+          <w:sz w:val="18"/>
+          <w:szCs w:val="18"/>
+        </w:rPr>
+        <w:t>LinkedList</w:t>
+      </w:r>
+      <w:proofErr w:type="spellEnd"/>
+      <w:r>
+        <w:rPr>
+          <w:sz w:val="20"/>
+          <w:szCs w:val="20"/>
+        </w:rPr>
+        <w:t>.</w:t>
+      </w:r>
+    </w:p>
+    <w:p>
+      <w:pPr>
+        <w:spacing w:before="120"/>
+        <w:ind w:firstLine="360"/>
+        <w:rPr>
+          <w:sz w:val="20"/>
+          <w:szCs w:val="20"/>
+        </w:rPr>
+      </w:pPr>
+      <w:r>
+        <w:rPr>
           <w:noProof/>
           <w:sz w:val="20"/>
           <w:szCs w:val="20"/>
@@ -25,13 +209,13 @@
         <mc:AlternateContent>
           <mc:Choice Requires="wps">
             <w:drawing>
-              <wp:anchor distT="0" distB="0" distL="114300" distR="114300" simplePos="0" relativeHeight="251659264" behindDoc="0" locked="0" layoutInCell="1" allowOverlap="1" wp14:anchorId="4307B7D5" wp14:editId="4A12587B">
+              <wp:anchor distT="0" distB="0" distL="114300" distR="114300" simplePos="0" relativeHeight="251659264" behindDoc="0" locked="0" layoutInCell="1" allowOverlap="1" wp14:anchorId="4307B7D5" wp14:editId="68DBB443">
                 <wp:simplePos x="0" y="0"/>
                 <wp:positionH relativeFrom="column">
-                  <wp:posOffset>4436932</wp:posOffset>
+                  <wp:posOffset>4478948</wp:posOffset>
                 </wp:positionH>
                 <wp:positionV relativeFrom="paragraph">
-                  <wp:posOffset>125207</wp:posOffset>
+                  <wp:posOffset>102186</wp:posOffset>
                 </wp:positionV>
                 <wp:extent cx="1429385" cy="1056640"/>
                 <wp:effectExtent l="0" t="0" r="18415" b="10160"/>
@@ -195,6 +379,7 @@
                               </w:rPr>
                               <w:t xml:space="preserve"> </w:t>
                             </w:r>
+                            <w:proofErr w:type="spellStart"/>
                             <w:r>
                               <w:rPr>
                                 <w:b/>
@@ -203,6 +388,7 @@
                               </w:rPr>
                               <w:t>int</w:t>
                             </w:r>
+                            <w:proofErr w:type="spellEnd"/>
                             <w:r>
                               <w:rPr>
                                 <w:sz w:val="20"/>
@@ -267,7 +453,7 @@
                 <v:stroke joinstyle="miter"/>
                 <v:path gradientshapeok="t" o:connecttype="rect"/>
               </v:shapetype>
-              <v:shape id="Text Box 1" o:spid="_x0000_s1026" type="#_x0000_t202" style="position:absolute;left:0;text-align:left;margin-left:349.35pt;margin-top:9.85pt;width:112.55pt;height:83.2pt;z-index:251659264;visibility:visible;mso-wrap-style:square;mso-width-percent:0;mso-height-percent:0;mso-wrap-distance-left:9pt;mso-wrap-distance-top:0;mso-wrap-distance-right:9pt;mso-wrap-distance-bottom:0;mso-position-horizontal:absolute;mso-position-horizontal-relative:text;mso-position-vertical:absolute;mso-position-vertical-relative:text;mso-width-percent:0;mso-height-percent:0;mso-width-relative:margin;mso-height-relative:margin;v-text-anchor:top" o:gfxdata="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" fillcolor="white [3201]" strokeweight="1pt">
+              <v:shape id="Text Box 1" o:spid="_x0000_s1026" type="#_x0000_t202" style="position:absolute;left:0;text-align:left;margin-left:352.65pt;margin-top:8.05pt;width:112.55pt;height:83.2pt;z-index:251659264;visibility:visible;mso-wrap-style:square;mso-width-percent:0;mso-height-percent:0;mso-wrap-distance-left:9pt;mso-wrap-distance-top:0;mso-wrap-distance-right:9pt;mso-wrap-distance-bottom:0;mso-position-horizontal:absolute;mso-position-horizontal-relative:text;mso-position-vertical:absolute;mso-position-vertical-relative:text;mso-width-percent:0;mso-height-percent:0;mso-width-relative:margin;mso-height-relative:margin;v-text-anchor:top" o:gfxdata="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" fillcolor="white [3201]" strokeweight="1pt">
                 <v:textbox>
                   <w:txbxContent>
                     <w:p>
@@ -404,6 +590,7 @@
                         </w:rPr>
                         <w:t xml:space="preserve"> </w:t>
                       </w:r>
+                      <w:proofErr w:type="spellStart"/>
                       <w:r>
                         <w:rPr>
                           <w:b/>
@@ -412,6 +599,7 @@
                         </w:rPr>
                         <w:t>int</w:t>
                       </w:r>
+                      <w:proofErr w:type="spellEnd"/>
                       <w:r>
                         <w:rPr>
                           <w:sz w:val="20"/>
@@ -463,72 +651,39 @@
           <w:sz w:val="20"/>
           <w:szCs w:val="20"/>
         </w:rPr>
-        <w:t xml:space="preserve">We </w:t>
-      </w:r>
-      <w:r>
-        <w:rPr>
-          <w:sz w:val="20"/>
-          <w:szCs w:val="20"/>
-        </w:rPr>
-        <w:t>assume you have read the one-page pdf file on sorting arrays using anonymous functions and understand it.</w:t>
-      </w:r>
-      <w:r>
-        <w:rPr>
-          <w:sz w:val="20"/>
-          <w:szCs w:val="20"/>
-        </w:rPr>
-        <w:t xml:space="preserve"> We show you how to</w:t>
-      </w:r>
-      <w:r>
-        <w:rPr>
-          <w:sz w:val="20"/>
-          <w:szCs w:val="20"/>
-        </w:rPr>
-        <w:t xml:space="preserve"> sort any List —</w:t>
-      </w:r>
-      <w:r>
-        <w:rPr>
-          <w:sz w:val="20"/>
-          <w:szCs w:val="20"/>
-        </w:rPr>
-        <w:t xml:space="preserve">for example, </w:t>
-      </w:r>
-      <w:r>
-        <w:rPr>
-          <w:sz w:val="20"/>
-          <w:szCs w:val="20"/>
-        </w:rPr>
-        <w:t xml:space="preserve">an </w:t>
-      </w:r>
-      <w:r>
-        <w:rPr>
-          <w:rFonts w:ascii="Courier New" w:hAnsi="Courier New" w:cs="Courier New"/>
-          <w:sz w:val="18"/>
-          <w:szCs w:val="18"/>
-        </w:rPr>
-        <w:t>ArrayList</w:t>
-      </w:r>
-      <w:r>
-        <w:rPr>
-          <w:sz w:val="20"/>
-          <w:szCs w:val="20"/>
-        </w:rPr>
-        <w:t xml:space="preserve"> or even a </w:t>
-      </w:r>
-      <w:r>
-        <w:rPr>
-          <w:rFonts w:ascii="Courier New" w:hAnsi="Courier New" w:cs="Courier New"/>
-          <w:sz w:val="18"/>
-          <w:szCs w:val="18"/>
-        </w:rPr>
-        <w:t>LinkedList</w:t>
-      </w:r>
-      <w:r>
-        <w:rPr>
-          <w:sz w:val="20"/>
-          <w:szCs w:val="20"/>
-        </w:rPr>
-        <w:t>.</w:t>
+        <w:t xml:space="preserve">Suppose we have declared </w:t>
+      </w:r>
+      <w:r>
+        <w:rPr>
+          <w:sz w:val="20"/>
+          <w:szCs w:val="20"/>
+        </w:rPr>
+        <w:t xml:space="preserve">this </w:t>
+      </w:r>
+      <w:proofErr w:type="spellStart"/>
+      <w:r>
+        <w:rPr>
+          <w:rFonts w:ascii="Courier New" w:hAnsi="Courier New" w:cs="Courier New"/>
+          <w:sz w:val="18"/>
+          <w:szCs w:val="18"/>
+        </w:rPr>
+        <w:t>Linked</w:t>
+      </w:r>
+      <w:r>
+        <w:rPr>
+          <w:rFonts w:ascii="Courier New" w:hAnsi="Courier New" w:cs="Courier New"/>
+          <w:sz w:val="18"/>
+          <w:szCs w:val="18"/>
+        </w:rPr>
+        <w:t>List</w:t>
+      </w:r>
+      <w:proofErr w:type="spellEnd"/>
+      <w:r>
+        <w:rPr>
+          <w:sz w:val="20"/>
+          <w:szCs w:val="20"/>
+        </w:rPr>
+        <w:t>:</w:t>
       </w:r>
     </w:p>
     <w:p>
@@ -536,24 +691,60 @@
         <w:spacing w:before="120"/>
         <w:ind w:firstLine="360"/>
         <w:rPr>
-          <w:sz w:val="20"/>
-          <w:szCs w:val="20"/>
-        </w:rPr>
-      </w:pPr>
-      <w:r>
-        <w:rPr>
-          <w:sz w:val="20"/>
-          <w:szCs w:val="20"/>
-        </w:rPr>
-        <w:t xml:space="preserve">Suppose we have declared </w:t>
-      </w:r>
-      <w:r>
-        <w:rPr>
-          <w:sz w:val="20"/>
-          <w:szCs w:val="20"/>
-        </w:rPr>
-        <w:t xml:space="preserve">this </w:t>
-      </w:r>
+          <w:rFonts w:ascii="Courier New" w:hAnsi="Courier New" w:cs="Courier New"/>
+          <w:sz w:val="18"/>
+          <w:szCs w:val="18"/>
+        </w:rPr>
+      </w:pPr>
+      <w:r>
+        <w:rPr>
+          <w:sz w:val="20"/>
+          <w:szCs w:val="20"/>
+        </w:rPr>
+        <w:tab/>
+      </w:r>
+      <w:r>
+        <w:rPr>
+          <w:rFonts w:ascii="Courier New" w:hAnsi="Courier New" w:cs="Courier New"/>
+          <w:sz w:val="18"/>
+          <w:szCs w:val="18"/>
+        </w:rPr>
+        <w:t>Lis</w:t>
+      </w:r>
+      <w:r>
+        <w:rPr>
+          <w:rFonts w:ascii="Courier New" w:hAnsi="Courier New" w:cs="Courier New"/>
+          <w:sz w:val="18"/>
+          <w:szCs w:val="18"/>
+        </w:rPr>
+        <w:t>t</w:t>
+      </w:r>
+      <w:r>
+        <w:rPr>
+          <w:rFonts w:ascii="Courier New" w:hAnsi="Courier New" w:cs="Courier New"/>
+          <w:sz w:val="18"/>
+          <w:szCs w:val="18"/>
+        </w:rPr>
+        <w:t xml:space="preserve">&lt;Person&gt; p= </w:t>
+      </w:r>
+      <w:r>
+        <w:rPr>
+          <w:rFonts w:ascii="Courier New" w:hAnsi="Courier New" w:cs="Courier New"/>
+          <w:b/>
+          <w:sz w:val="18"/>
+          <w:szCs w:val="18"/>
+        </w:rPr>
+        <w:t>new</w:t>
+      </w:r>
+      <w:r>
+        <w:rPr>
+          <w:rFonts w:ascii="Courier New" w:hAnsi="Courier New" w:cs="Courier New"/>
+          <w:sz w:val="18"/>
+          <w:szCs w:val="18"/>
+        </w:rPr>
+        <w:t xml:space="preserve"> </w:t>
+      </w:r>
+      <w:proofErr w:type="spellStart"/>
       <w:r>
         <w:rPr>
           <w:rFonts w:ascii="Courier New" w:hAnsi="Courier New" w:cs="Courier New"/>
@@ -570,302 +761,317 @@
         </w:rPr>
         <w:t>List</w:t>
       </w:r>
-      <w:r>
-        <w:rPr>
-          <w:sz w:val="20"/>
-          <w:szCs w:val="20"/>
-        </w:rPr>
-        <w:t>:</w:t>
+      <w:proofErr w:type="spellEnd"/>
+      <w:r>
+        <w:rPr>
+          <w:rFonts w:ascii="Courier New" w:hAnsi="Courier New" w:cs="Courier New"/>
+          <w:sz w:val="18"/>
+          <w:szCs w:val="18"/>
+        </w:rPr>
+        <w:t>&lt;&gt;()</w:t>
+      </w:r>
+      <w:r>
+        <w:rPr>
+          <w:rFonts w:ascii="Courier New" w:hAnsi="Courier New" w:cs="Courier New"/>
+          <w:sz w:val="18"/>
+          <w:szCs w:val="18"/>
+        </w:rPr>
+        <w:t>;</w:t>
       </w:r>
     </w:p>
     <w:p>
       <w:pPr>
         <w:spacing w:before="120"/>
-        <w:ind w:firstLine="360"/>
-        <w:rPr>
-          <w:rFonts w:ascii="Courier New" w:hAnsi="Courier New" w:cs="Courier New"/>
-          <w:sz w:val="18"/>
-          <w:szCs w:val="18"/>
-        </w:rPr>
-      </w:pPr>
-      <w:r>
-        <w:rPr>
-          <w:sz w:val="20"/>
-          <w:szCs w:val="20"/>
-        </w:rPr>
-        <w:tab/>
-      </w:r>
-      <w:r>
-        <w:rPr>
-          <w:rFonts w:ascii="Courier New" w:hAnsi="Courier New" w:cs="Courier New"/>
-          <w:sz w:val="18"/>
-          <w:szCs w:val="18"/>
-        </w:rPr>
-        <w:t>Lis</w:t>
-      </w:r>
-      <w:r>
-        <w:rPr>
-          <w:rFonts w:ascii="Courier New" w:hAnsi="Courier New" w:cs="Courier New"/>
-          <w:sz w:val="18"/>
-          <w:szCs w:val="18"/>
-        </w:rPr>
-        <w:t>t</w:t>
-      </w:r>
-      <w:r>
-        <w:rPr>
-          <w:rFonts w:ascii="Courier New" w:hAnsi="Courier New" w:cs="Courier New"/>
-          <w:sz w:val="18"/>
-          <w:szCs w:val="18"/>
-        </w:rPr>
-        <w:t xml:space="preserve">&lt;Person&gt; p= </w:t>
-      </w:r>
-      <w:r>
-        <w:rPr>
-          <w:rFonts w:ascii="Courier New" w:hAnsi="Courier New" w:cs="Courier New"/>
-          <w:b/>
-          <w:sz w:val="18"/>
-          <w:szCs w:val="18"/>
-        </w:rPr>
-        <w:t>new</w:t>
-      </w:r>
-      <w:r>
-        <w:rPr>
-          <w:rFonts w:ascii="Courier New" w:hAnsi="Courier New" w:cs="Courier New"/>
-          <w:sz w:val="18"/>
-          <w:szCs w:val="18"/>
+        <w:rPr>
+          <w:sz w:val="20"/>
+          <w:szCs w:val="20"/>
+        </w:rPr>
+      </w:pPr>
+      <w:r>
+        <w:rPr>
+          <w:sz w:val="20"/>
+          <w:szCs w:val="20"/>
+        </w:rPr>
+        <w:t xml:space="preserve">and have </w:t>
+      </w:r>
+      <w:r>
+        <w:rPr>
+          <w:sz w:val="20"/>
+          <w:szCs w:val="20"/>
+        </w:rPr>
+        <w:t>filled</w:t>
+      </w:r>
+      <w:r>
+        <w:rPr>
+          <w:sz w:val="20"/>
+          <w:szCs w:val="20"/>
         </w:rPr>
         <w:t xml:space="preserve"> </w:t>
       </w:r>
-      <w:r>
-        <w:rPr>
-          <w:rFonts w:ascii="Courier New" w:hAnsi="Courier New" w:cs="Courier New"/>
-          <w:sz w:val="18"/>
-          <w:szCs w:val="18"/>
-        </w:rPr>
-        <w:t>Linked</w:t>
-      </w:r>
-      <w:r>
-        <w:rPr>
-          <w:rFonts w:ascii="Courier New" w:hAnsi="Courier New" w:cs="Courier New"/>
-          <w:sz w:val="18"/>
-          <w:szCs w:val="18"/>
-        </w:rPr>
-        <w:t>List</w:t>
-      </w:r>
-      <w:r>
-        <w:rPr>
-          <w:rFonts w:ascii="Courier New" w:hAnsi="Courier New" w:cs="Courier New"/>
-          <w:sz w:val="18"/>
-          <w:szCs w:val="18"/>
-        </w:rPr>
-        <w:t>&lt;&gt;()</w:t>
-      </w:r>
-      <w:r>
-        <w:rPr>
-          <w:rFonts w:ascii="Courier New" w:hAnsi="Courier New" w:cs="Courier New"/>
-          <w:sz w:val="18"/>
-          <w:szCs w:val="18"/>
-        </w:rPr>
-        <w:t>;</w:t>
+      <w:proofErr w:type="spellStart"/>
+      <w:r>
+        <w:rPr>
+          <w:rFonts w:ascii="Courier New" w:hAnsi="Courier New" w:cs="Courier New"/>
+          <w:sz w:val="18"/>
+          <w:szCs w:val="18"/>
+        </w:rPr>
+        <w:t>p</w:t>
+      </w:r>
+      <w:proofErr w:type="spellEnd"/>
+      <w:r>
+        <w:rPr>
+          <w:sz w:val="20"/>
+          <w:szCs w:val="20"/>
+        </w:rPr>
+        <w:t xml:space="preserve"> with a bunch of </w:t>
+      </w:r>
+      <w:r>
+        <w:rPr>
+          <w:rFonts w:ascii="Courier New" w:hAnsi="Courier New" w:cs="Courier New"/>
+          <w:sz w:val="18"/>
+          <w:szCs w:val="18"/>
+        </w:rPr>
+        <w:t>Person</w:t>
+      </w:r>
+      <w:r>
+        <w:rPr>
+          <w:sz w:val="20"/>
+          <w:szCs w:val="20"/>
+        </w:rPr>
+        <w:t xml:space="preserve"> </w:t>
+      </w:r>
+      <w:r>
+        <w:rPr>
+          <w:sz w:val="20"/>
+          <w:szCs w:val="20"/>
+        </w:rPr>
+        <w:t xml:space="preserve">objects. </w:t>
+      </w:r>
+      <w:r>
+        <w:rPr>
+          <w:sz w:val="20"/>
+          <w:szCs w:val="20"/>
+        </w:rPr>
+        <w:t>To</w:t>
+      </w:r>
+      <w:r>
+        <w:rPr>
+          <w:sz w:val="20"/>
+          <w:szCs w:val="20"/>
+        </w:rPr>
+        <w:t xml:space="preserve"> sort</w:t>
+      </w:r>
+      <w:r>
+        <w:rPr>
+          <w:sz w:val="20"/>
+          <w:szCs w:val="20"/>
+        </w:rPr>
+        <w:t xml:space="preserve"> </w:t>
+      </w:r>
+      <w:r>
+        <w:rPr>
+          <w:rFonts w:ascii="Courier New" w:hAnsi="Courier New" w:cs="Courier New"/>
+          <w:sz w:val="18"/>
+          <w:szCs w:val="18"/>
+        </w:rPr>
+        <w:t>p</w:t>
+      </w:r>
+      <w:r>
+        <w:rPr>
+          <w:sz w:val="20"/>
+          <w:szCs w:val="20"/>
+        </w:rPr>
+        <w:t xml:space="preserve"> </w:t>
+      </w:r>
+      <w:r>
+        <w:rPr>
+          <w:sz w:val="20"/>
+          <w:szCs w:val="20"/>
+        </w:rPr>
+        <w:t>based on the age</w:t>
+      </w:r>
+      <w:r>
+        <w:rPr>
+          <w:sz w:val="20"/>
+          <w:szCs w:val="20"/>
+        </w:rPr>
+        <w:t>s of the Persons</w:t>
+      </w:r>
+      <w:r>
+        <w:rPr>
+          <w:sz w:val="20"/>
+          <w:szCs w:val="20"/>
+        </w:rPr>
+        <w:t>, use this statement:</w:t>
       </w:r>
     </w:p>
     <w:p>
       <w:pPr>
         <w:spacing w:before="120"/>
         <w:rPr>
-          <w:sz w:val="20"/>
-          <w:szCs w:val="20"/>
-        </w:rPr>
-      </w:pPr>
-      <w:r>
-        <w:rPr>
-          <w:sz w:val="20"/>
-          <w:szCs w:val="20"/>
-        </w:rPr>
-        <w:t xml:space="preserve">and have </w:t>
-      </w:r>
-      <w:r>
-        <w:rPr>
-          <w:sz w:val="20"/>
-          <w:szCs w:val="20"/>
-        </w:rPr>
-        <w:t>filled</w:t>
-      </w:r>
-      <w:r>
-        <w:rPr>
-          <w:sz w:val="20"/>
-          <w:szCs w:val="20"/>
-        </w:rPr>
-        <w:t xml:space="preserve"> </w:t>
-      </w:r>
-      <w:r>
-        <w:rPr>
-          <w:rFonts w:ascii="Courier New" w:hAnsi="Courier New" w:cs="Courier New"/>
-          <w:sz w:val="18"/>
-          <w:szCs w:val="18"/>
-        </w:rPr>
-        <w:t>p</w:t>
-      </w:r>
-      <w:r>
-        <w:rPr>
-          <w:sz w:val="20"/>
-          <w:szCs w:val="20"/>
-        </w:rPr>
-        <w:t xml:space="preserve"> with a bunch of </w:t>
-      </w:r>
-      <w:r>
-        <w:rPr>
-          <w:rFonts w:ascii="Courier New" w:hAnsi="Courier New" w:cs="Courier New"/>
-          <w:sz w:val="18"/>
-          <w:szCs w:val="18"/>
-        </w:rPr>
-        <w:t>Person</w:t>
-      </w:r>
-      <w:r>
-        <w:rPr>
-          <w:sz w:val="20"/>
-          <w:szCs w:val="20"/>
-        </w:rPr>
-        <w:t xml:space="preserve"> </w:t>
-      </w:r>
-      <w:r>
-        <w:rPr>
-          <w:sz w:val="20"/>
-          <w:szCs w:val="20"/>
-        </w:rPr>
-        <w:t xml:space="preserve">objects. </w:t>
-      </w:r>
-      <w:r>
-        <w:rPr>
-          <w:sz w:val="20"/>
-          <w:szCs w:val="20"/>
-        </w:rPr>
-        <w:t>To</w:t>
-      </w:r>
-      <w:r>
-        <w:rPr>
-          <w:sz w:val="20"/>
-          <w:szCs w:val="20"/>
-        </w:rPr>
-        <w:t xml:space="preserve"> sort</w:t>
-      </w:r>
-      <w:r>
-        <w:rPr>
-          <w:sz w:val="20"/>
-          <w:szCs w:val="20"/>
-        </w:rPr>
-        <w:t xml:space="preserve"> </w:t>
-      </w:r>
-      <w:r>
-        <w:rPr>
-          <w:rFonts w:ascii="Courier New" w:hAnsi="Courier New" w:cs="Courier New"/>
-          <w:sz w:val="18"/>
-          <w:szCs w:val="18"/>
-        </w:rPr>
-        <w:t>p</w:t>
-      </w:r>
-      <w:r>
-        <w:rPr>
-          <w:sz w:val="20"/>
-          <w:szCs w:val="20"/>
-        </w:rPr>
-        <w:t xml:space="preserve"> </w:t>
-      </w:r>
-      <w:r>
-        <w:rPr>
-          <w:sz w:val="20"/>
-          <w:szCs w:val="20"/>
-        </w:rPr>
-        <w:t>based on the age</w:t>
-      </w:r>
-      <w:r>
-        <w:rPr>
-          <w:sz w:val="20"/>
-          <w:szCs w:val="20"/>
-        </w:rPr>
-        <w:t>s of the Persons</w:t>
-      </w:r>
-      <w:r>
-        <w:rPr>
-          <w:sz w:val="20"/>
-          <w:szCs w:val="20"/>
-        </w:rPr>
-        <w:t>, use this statement:</w:t>
+          <w:rFonts w:ascii="Courier New" w:hAnsi="Courier New" w:cs="Courier New"/>
+          <w:sz w:val="18"/>
+          <w:szCs w:val="18"/>
+        </w:rPr>
+      </w:pPr>
+      <w:r>
+        <w:rPr>
+          <w:sz w:val="20"/>
+          <w:szCs w:val="20"/>
+        </w:rPr>
+        <w:tab/>
+      </w:r>
+      <w:proofErr w:type="spellStart"/>
+      <w:r>
+        <w:rPr>
+          <w:rFonts w:ascii="Courier New" w:hAnsi="Courier New" w:cs="Courier New"/>
+          <w:sz w:val="18"/>
+          <w:szCs w:val="18"/>
+        </w:rPr>
+        <w:t>p.sort</w:t>
+      </w:r>
+      <w:proofErr w:type="spellEnd"/>
+      <w:r>
+        <w:rPr>
+          <w:rFonts w:ascii="Courier New" w:hAnsi="Courier New" w:cs="Courier New"/>
+          <w:sz w:val="18"/>
+          <w:szCs w:val="18"/>
+        </w:rPr>
+        <w:t>(</w:t>
+      </w:r>
+      <w:r>
+        <w:rPr>
+          <w:rFonts w:ascii="Courier New" w:hAnsi="Courier New" w:cs="Courier New"/>
+          <w:color w:val="FF0000"/>
+          <w:sz w:val="18"/>
+          <w:szCs w:val="18"/>
+        </w:rPr>
+        <w:t xml:space="preserve">(b, c) -&gt; </w:t>
+      </w:r>
+      <w:proofErr w:type="spellStart"/>
+      <w:r>
+        <w:rPr>
+          <w:rFonts w:ascii="Courier New" w:hAnsi="Courier New" w:cs="Courier New"/>
+          <w:color w:val="FF0000"/>
+          <w:sz w:val="18"/>
+          <w:szCs w:val="18"/>
+        </w:rPr>
+        <w:t>b.age</w:t>
+      </w:r>
+      <w:proofErr w:type="spellEnd"/>
+      <w:r>
+        <w:rPr>
+          <w:rFonts w:ascii="Courier New" w:hAnsi="Courier New" w:cs="Courier New"/>
+          <w:color w:val="FF0000"/>
+          <w:sz w:val="18"/>
+          <w:szCs w:val="18"/>
+        </w:rPr>
+        <w:t xml:space="preserve"> - </w:t>
+      </w:r>
+      <w:proofErr w:type="spellStart"/>
+      <w:r>
+        <w:rPr>
+          <w:rFonts w:ascii="Courier New" w:hAnsi="Courier New" w:cs="Courier New"/>
+          <w:color w:val="FF0000"/>
+          <w:sz w:val="18"/>
+          <w:szCs w:val="18"/>
+        </w:rPr>
+        <w:t>c.age</w:t>
+      </w:r>
+      <w:proofErr w:type="spellEnd"/>
+      <w:r>
+        <w:rPr>
+          <w:rFonts w:ascii="Courier New" w:hAnsi="Courier New" w:cs="Courier New"/>
+          <w:sz w:val="18"/>
+          <w:szCs w:val="18"/>
+        </w:rPr>
+        <w:t>);</w:t>
       </w:r>
     </w:p>
     <w:p>
       <w:pPr>
         <w:spacing w:before="120"/>
-        <w:rPr>
-          <w:rFonts w:ascii="Courier New" w:hAnsi="Courier New" w:cs="Courier New"/>
-          <w:sz w:val="18"/>
-          <w:szCs w:val="18"/>
-        </w:rPr>
-      </w:pPr>
-      <w:r>
-        <w:rPr>
-          <w:sz w:val="20"/>
-          <w:szCs w:val="20"/>
-        </w:rPr>
-        <w:tab/>
-      </w:r>
-      <w:r>
-        <w:rPr>
-          <w:rFonts w:ascii="Courier New" w:hAnsi="Courier New" w:cs="Courier New"/>
-          <w:sz w:val="18"/>
-          <w:szCs w:val="18"/>
-        </w:rPr>
-        <w:t>p.sort</w:t>
-      </w:r>
-      <w:r>
-        <w:rPr>
-          <w:rFonts w:ascii="Courier New" w:hAnsi="Courier New" w:cs="Courier New"/>
-          <w:sz w:val="18"/>
-          <w:szCs w:val="18"/>
-        </w:rPr>
-        <w:t>(</w:t>
-      </w:r>
-      <w:r>
-        <w:rPr>
-          <w:rFonts w:ascii="Courier New" w:hAnsi="Courier New" w:cs="Courier New"/>
-          <w:color w:val="FF0000"/>
-          <w:sz w:val="18"/>
-          <w:szCs w:val="18"/>
-        </w:rPr>
-        <w:t>(b, c) -&gt; b.age - c.age</w:t>
-      </w:r>
-      <w:r>
-        <w:rPr>
-          <w:rFonts w:ascii="Courier New" w:hAnsi="Courier New" w:cs="Courier New"/>
-          <w:sz w:val="18"/>
-          <w:szCs w:val="18"/>
-        </w:rPr>
-        <w:t>);</w:t>
+        <w:ind w:firstLine="360"/>
+        <w:rPr>
+          <w:sz w:val="20"/>
+          <w:szCs w:val="20"/>
+        </w:rPr>
+      </w:pPr>
+      <w:r>
+        <w:rPr>
+          <w:sz w:val="20"/>
+          <w:szCs w:val="20"/>
+        </w:rPr>
+        <w:t>T</w:t>
+      </w:r>
+      <w:r>
+        <w:rPr>
+          <w:sz w:val="20"/>
+          <w:szCs w:val="20"/>
+        </w:rPr>
+        <w:t xml:space="preserve">o sort </w:t>
+      </w:r>
+      <w:r>
+        <w:rPr>
+          <w:rFonts w:ascii="Courier New" w:hAnsi="Courier New" w:cs="Courier New"/>
+          <w:sz w:val="18"/>
+          <w:szCs w:val="18"/>
+        </w:rPr>
+        <w:t>p</w:t>
+      </w:r>
+      <w:r>
+        <w:rPr>
+          <w:sz w:val="20"/>
+          <w:szCs w:val="20"/>
+        </w:rPr>
+        <w:t xml:space="preserve"> in</w:t>
+      </w:r>
+      <w:r>
+        <w:rPr>
+          <w:sz w:val="20"/>
+          <w:szCs w:val="20"/>
+        </w:rPr>
+        <w:t xml:space="preserve"> reverse</w:t>
+      </w:r>
+      <w:r>
+        <w:rPr>
+          <w:sz w:val="20"/>
+          <w:szCs w:val="20"/>
+        </w:rPr>
+        <w:t xml:space="preserve"> order of age</w:t>
+      </w:r>
+      <w:r>
+        <w:rPr>
+          <w:sz w:val="20"/>
+          <w:szCs w:val="20"/>
+        </w:rPr>
+        <w:t>, use:</w:t>
+      </w:r>
+      <w:r>
+        <w:rPr>
+          <w:sz w:val="20"/>
+          <w:szCs w:val="20"/>
+        </w:rPr>
+        <w:t xml:space="preserve"> </w:t>
       </w:r>
     </w:p>
     <w:p>
       <w:pPr>
         <w:spacing w:before="120"/>
-        <w:ind w:firstLine="360"/>
-        <w:rPr>
-          <w:sz w:val="20"/>
-          <w:szCs w:val="20"/>
-        </w:rPr>
-      </w:pPr>
-      <w:r>
-        <w:rPr>
-          <w:sz w:val="20"/>
-          <w:szCs w:val="20"/>
-        </w:rPr>
-        <w:t>T</w:t>
-      </w:r>
-      <w:r>
-        <w:rPr>
-          <w:sz w:val="20"/>
-          <w:szCs w:val="20"/>
-        </w:rPr>
-        <w:t xml:space="preserve">o sort </w:t>
-      </w:r>
+        <w:rPr>
+          <w:rFonts w:ascii="Courier New" w:hAnsi="Courier New" w:cs="Courier New"/>
+          <w:sz w:val="18"/>
+          <w:szCs w:val="18"/>
+        </w:rPr>
+      </w:pPr>
+      <w:r>
+        <w:rPr>
+          <w:sz w:val="20"/>
+          <w:szCs w:val="20"/>
+        </w:rPr>
+        <w:tab/>
+      </w:r>
+      <w:proofErr w:type="spellStart"/>
       <w:r>
         <w:rPr>
           <w:rFonts w:ascii="Courier New" w:hAnsi="Courier New" w:cs="Courier New"/>
@@ -876,55 +1082,92 @@
       </w:r>
       <w:r>
         <w:rPr>
-          <w:sz w:val="20"/>
-          <w:szCs w:val="20"/>
-        </w:rPr>
-        <w:t xml:space="preserve"> in</w:t>
-      </w:r>
-      <w:r>
-        <w:rPr>
-          <w:sz w:val="20"/>
-          <w:szCs w:val="20"/>
-        </w:rPr>
-        <w:t xml:space="preserve"> reverse</w:t>
-      </w:r>
-      <w:r>
-        <w:rPr>
-          <w:sz w:val="20"/>
-          <w:szCs w:val="20"/>
-        </w:rPr>
-        <w:t xml:space="preserve"> order of age</w:t>
-      </w:r>
-      <w:r>
-        <w:rPr>
-          <w:sz w:val="20"/>
-          <w:szCs w:val="20"/>
-        </w:rPr>
-        <w:t>, use:</w:t>
-      </w:r>
-      <w:r>
-        <w:rPr>
-          <w:sz w:val="20"/>
-          <w:szCs w:val="20"/>
-        </w:rPr>
-        <w:t xml:space="preserve"> </w:t>
+          <w:rFonts w:ascii="Courier New" w:hAnsi="Courier New" w:cs="Courier New"/>
+          <w:sz w:val="18"/>
+          <w:szCs w:val="18"/>
+        </w:rPr>
+        <w:t>.sort</w:t>
+      </w:r>
+      <w:proofErr w:type="spellEnd"/>
+      <w:r>
+        <w:rPr>
+          <w:rFonts w:ascii="Courier New" w:hAnsi="Courier New" w:cs="Courier New"/>
+          <w:sz w:val="18"/>
+          <w:szCs w:val="18"/>
+        </w:rPr>
+        <w:t>(</w:t>
+      </w:r>
+      <w:r>
+        <w:rPr>
+          <w:rFonts w:ascii="Courier New" w:hAnsi="Courier New" w:cs="Courier New"/>
+          <w:color w:val="FF0000"/>
+          <w:sz w:val="18"/>
+          <w:szCs w:val="18"/>
+        </w:rPr>
+        <w:t xml:space="preserve">(b, c) -&gt; </w:t>
+      </w:r>
+      <w:proofErr w:type="spellStart"/>
+      <w:r>
+        <w:rPr>
+          <w:rFonts w:ascii="Courier New" w:hAnsi="Courier New" w:cs="Courier New"/>
+          <w:color w:val="FF0000"/>
+          <w:sz w:val="18"/>
+          <w:szCs w:val="18"/>
+        </w:rPr>
+        <w:t>c.age</w:t>
+      </w:r>
+      <w:proofErr w:type="spellEnd"/>
+      <w:r>
+        <w:rPr>
+          <w:rFonts w:ascii="Courier New" w:hAnsi="Courier New" w:cs="Courier New"/>
+          <w:color w:val="FF0000"/>
+          <w:sz w:val="18"/>
+          <w:szCs w:val="18"/>
+        </w:rPr>
+        <w:t xml:space="preserve"> - </w:t>
+      </w:r>
+      <w:proofErr w:type="spellStart"/>
+      <w:r>
+        <w:rPr>
+          <w:rFonts w:ascii="Courier New" w:hAnsi="Courier New" w:cs="Courier New"/>
+          <w:color w:val="FF0000"/>
+          <w:sz w:val="18"/>
+          <w:szCs w:val="18"/>
+        </w:rPr>
+        <w:t>b.age</w:t>
+      </w:r>
+      <w:proofErr w:type="spellEnd"/>
+      <w:r>
+        <w:rPr>
+          <w:rFonts w:ascii="Courier New" w:hAnsi="Courier New" w:cs="Courier New"/>
+          <w:sz w:val="18"/>
+          <w:szCs w:val="18"/>
+        </w:rPr>
+        <w:t>);</w:t>
       </w:r>
     </w:p>
     <w:p>
       <w:pPr>
         <w:spacing w:before="120"/>
-        <w:rPr>
-          <w:rFonts w:ascii="Courier New" w:hAnsi="Courier New" w:cs="Courier New"/>
-          <w:sz w:val="18"/>
-          <w:szCs w:val="18"/>
-        </w:rPr>
-      </w:pPr>
-      <w:r>
-        <w:rPr>
-          <w:sz w:val="20"/>
-          <w:szCs w:val="20"/>
-        </w:rPr>
-        <w:tab/>
+        <w:ind w:firstLine="360"/>
+        <w:rPr>
+          <w:sz w:val="20"/>
+          <w:szCs w:val="20"/>
+        </w:rPr>
+      </w:pPr>
+      <w:r>
+        <w:rPr>
+          <w:sz w:val="20"/>
+          <w:szCs w:val="20"/>
+        </w:rPr>
+        <w:t>To</w:t>
+      </w:r>
+      <w:r>
+        <w:rPr>
+          <w:sz w:val="20"/>
+          <w:szCs w:val="20"/>
+        </w:rPr>
+        <w:t xml:space="preserve"> sort </w:t>
       </w:r>
       <w:r>
         <w:rPr>
@@ -936,122 +1179,75 @@
       </w:r>
       <w:r>
         <w:rPr>
-          <w:rFonts w:ascii="Courier New" w:hAnsi="Courier New" w:cs="Courier New"/>
-          <w:sz w:val="18"/>
-          <w:szCs w:val="18"/>
-        </w:rPr>
-        <w:t>.sort(</w:t>
-      </w:r>
-      <w:r>
-        <w:rPr>
-          <w:rFonts w:ascii="Courier New" w:hAnsi="Courier New" w:cs="Courier New"/>
-          <w:color w:val="FF0000"/>
-          <w:sz w:val="18"/>
-          <w:szCs w:val="18"/>
-        </w:rPr>
-        <w:t>(b, c) -&gt; c.age - b.age</w:t>
-      </w:r>
-      <w:r>
-        <w:rPr>
-          <w:rFonts w:ascii="Courier New" w:hAnsi="Courier New" w:cs="Courier New"/>
-          <w:sz w:val="18"/>
-          <w:szCs w:val="18"/>
-        </w:rPr>
-        <w:t>);</w:t>
+          <w:sz w:val="20"/>
+          <w:szCs w:val="20"/>
+        </w:rPr>
+        <w:t xml:space="preserve"> on the last name of the people</w:t>
+      </w:r>
+      <w:r>
+        <w:rPr>
+          <w:sz w:val="20"/>
+          <w:szCs w:val="20"/>
+        </w:rPr>
+        <w:t xml:space="preserve"> in </w:t>
+      </w:r>
+      <w:r>
+        <w:rPr>
+          <w:rFonts w:ascii="Courier New" w:hAnsi="Courier New" w:cs="Courier New"/>
+          <w:sz w:val="20"/>
+          <w:szCs w:val="20"/>
+        </w:rPr>
+        <w:t>p</w:t>
+      </w:r>
+      <w:r>
+        <w:rPr>
+          <w:sz w:val="20"/>
+          <w:szCs w:val="20"/>
+        </w:rPr>
+        <w:t>, use</w:t>
       </w:r>
     </w:p>
     <w:p>
       <w:pPr>
         <w:spacing w:before="120"/>
-        <w:ind w:firstLine="360"/>
-        <w:rPr>
-          <w:sz w:val="20"/>
-          <w:szCs w:val="20"/>
-        </w:rPr>
-      </w:pPr>
-      <w:r>
-        <w:rPr>
-          <w:sz w:val="20"/>
-          <w:szCs w:val="20"/>
-        </w:rPr>
-        <w:t>To</w:t>
-      </w:r>
-      <w:r>
-        <w:rPr>
-          <w:sz w:val="20"/>
-          <w:szCs w:val="20"/>
-        </w:rPr>
-        <w:t xml:space="preserve"> sort </w:t>
-      </w:r>
-      <w:r>
-        <w:rPr>
-          <w:rFonts w:ascii="Courier New" w:hAnsi="Courier New" w:cs="Courier New"/>
-          <w:sz w:val="18"/>
-          <w:szCs w:val="18"/>
+        <w:rPr>
+          <w:rFonts w:ascii="Courier New" w:hAnsi="Courier New" w:cs="Courier New"/>
+          <w:sz w:val="20"/>
+          <w:szCs w:val="20"/>
+        </w:rPr>
+      </w:pPr>
+      <w:r>
+        <w:rPr>
+          <w:sz w:val="20"/>
+          <w:szCs w:val="20"/>
+        </w:rPr>
+        <w:tab/>
+      </w:r>
+      <w:proofErr w:type="spellStart"/>
+      <w:r>
+        <w:rPr>
+          <w:rFonts w:ascii="Courier New" w:hAnsi="Courier New" w:cs="Courier New"/>
+          <w:sz w:val="20"/>
+          <w:szCs w:val="20"/>
         </w:rPr>
         <w:t>p</w:t>
       </w:r>
       <w:r>
         <w:rPr>
-          <w:sz w:val="20"/>
-          <w:szCs w:val="20"/>
-        </w:rPr>
-        <w:t xml:space="preserve"> on the last name of the people</w:t>
-      </w:r>
-      <w:r>
-        <w:rPr>
-          <w:sz w:val="20"/>
-          <w:szCs w:val="20"/>
-        </w:rPr>
-        <w:t xml:space="preserve"> in </w:t>
-      </w:r>
-      <w:r>
-        <w:rPr>
-          <w:rFonts w:ascii="Courier New" w:hAnsi="Courier New" w:cs="Courier New"/>
-          <w:sz w:val="20"/>
-          <w:szCs w:val="20"/>
-        </w:rPr>
-        <w:t>p</w:t>
-      </w:r>
-      <w:r>
-        <w:rPr>
-          <w:sz w:val="20"/>
-          <w:szCs w:val="20"/>
-        </w:rPr>
-        <w:t>, use</w:t>
-      </w:r>
-    </w:p>
-    <w:p>
-      <w:pPr>
-        <w:spacing w:before="120"/>
-        <w:rPr>
-          <w:rFonts w:ascii="Courier New" w:hAnsi="Courier New" w:cs="Courier New"/>
-          <w:sz w:val="20"/>
-          <w:szCs w:val="20"/>
-        </w:rPr>
-      </w:pPr>
-      <w:r>
-        <w:rPr>
-          <w:sz w:val="20"/>
-          <w:szCs w:val="20"/>
-        </w:rPr>
-        <w:tab/>
-      </w:r>
-      <w:r>
-        <w:rPr>
-          <w:rFonts w:ascii="Courier New" w:hAnsi="Courier New" w:cs="Courier New"/>
-          <w:sz w:val="20"/>
-          <w:szCs w:val="20"/>
-        </w:rPr>
-        <w:t>p</w:t>
-      </w:r>
-      <w:r>
-        <w:rPr>
-          <w:rFonts w:ascii="Courier New" w:hAnsi="Courier New" w:cs="Courier New"/>
-          <w:sz w:val="20"/>
-          <w:szCs w:val="20"/>
-        </w:rPr>
-        <w:t>.sort(</w:t>
+          <w:rFonts w:ascii="Courier New" w:hAnsi="Courier New" w:cs="Courier New"/>
+          <w:sz w:val="20"/>
+          <w:szCs w:val="20"/>
+        </w:rPr>
+        <w:t>.sort</w:t>
+      </w:r>
+      <w:proofErr w:type="spellEnd"/>
+      <w:r>
+        <w:rPr>
+          <w:rFonts w:ascii="Courier New" w:hAnsi="Courier New" w:cs="Courier New"/>
+          <w:sz w:val="20"/>
+          <w:szCs w:val="20"/>
+        </w:rPr>
+        <w:t>(</w:t>
       </w:r>
       <w:r>
         <w:rPr>
@@ -1060,7 +1256,47 @@
           <w:sz w:val="20"/>
           <w:szCs w:val="20"/>
         </w:rPr>
-        <w:t>(b, c) -&gt; b.last.compareTo(c.last)</w:t>
+        <w:t xml:space="preserve">(b, c) -&gt; </w:t>
+      </w:r>
+      <w:proofErr w:type="spellStart"/>
+      <w:r>
+        <w:rPr>
+          <w:rFonts w:ascii="Courier New" w:hAnsi="Courier New" w:cs="Courier New"/>
+          <w:color w:val="FF0000"/>
+          <w:sz w:val="20"/>
+          <w:szCs w:val="20"/>
+        </w:rPr>
+        <w:t>b.last.compareTo</w:t>
+      </w:r>
+      <w:proofErr w:type="spellEnd"/>
+      <w:r>
+        <w:rPr>
+          <w:rFonts w:ascii="Courier New" w:hAnsi="Courier New" w:cs="Courier New"/>
+          <w:color w:val="FF0000"/>
+          <w:sz w:val="20"/>
+          <w:szCs w:val="20"/>
+        </w:rPr>
+        <w:t>(</w:t>
+      </w:r>
+      <w:proofErr w:type="spellStart"/>
+      <w:r>
+        <w:rPr>
+          <w:rFonts w:ascii="Courier New" w:hAnsi="Courier New" w:cs="Courier New"/>
+          <w:color w:val="FF0000"/>
+          <w:sz w:val="20"/>
+          <w:szCs w:val="20"/>
+        </w:rPr>
+        <w:t>c.last</w:t>
+      </w:r>
+      <w:proofErr w:type="spellEnd"/>
+      <w:r>
+        <w:rPr>
+          <w:rFonts w:ascii="Courier New" w:hAnsi="Courier New" w:cs="Courier New"/>
+          <w:color w:val="FF0000"/>
+          <w:sz w:val="20"/>
+          <w:szCs w:val="20"/>
+        </w:rPr>
+        <w:t>)</w:t>
       </w:r>
       <w:r>
         <w:rPr>
@@ -1090,16 +1326,16 @@
         <mc:AlternateContent>
           <mc:Choice Requires="wps">
             <w:drawing>
-              <wp:anchor distT="0" distB="0" distL="114300" distR="114300" simplePos="0" relativeHeight="251661312" behindDoc="0" locked="0" layoutInCell="1" allowOverlap="1" wp14:anchorId="5E9BEDFB" wp14:editId="26C1D2D3">
+              <wp:anchor distT="0" distB="0" distL="114300" distR="114300" simplePos="0" relativeHeight="251661312" behindDoc="0" locked="0" layoutInCell="1" allowOverlap="1" wp14:anchorId="5E9BEDFB" wp14:editId="77BF1AFB">
                 <wp:simplePos x="0" y="0"/>
                 <wp:positionH relativeFrom="column">
-                  <wp:posOffset>3094990</wp:posOffset>
+                  <wp:posOffset>3136900</wp:posOffset>
                 </wp:positionH>
                 <wp:positionV relativeFrom="paragraph">
-                  <wp:posOffset>71120</wp:posOffset>
+                  <wp:posOffset>109269</wp:posOffset>
                 </wp:positionV>
-                <wp:extent cx="2771775" cy="1577340"/>
-                <wp:effectExtent l="0" t="0" r="9525" b="10160"/>
+                <wp:extent cx="2771775" cy="1385570"/>
+                <wp:effectExtent l="0" t="0" r="9525" b="11430"/>
                 <wp:wrapSquare wrapText="left"/>
                 <wp:docPr id="2" name="Text Box 2"/>
                 <wp:cNvGraphicFramePr/>
@@ -1110,7 +1346,7 @@
                       <wps:spPr>
                         <a:xfrm>
                           <a:off x="0" y="0"/>
-                          <a:ext cx="2771775" cy="1577340"/>
+                          <a:ext cx="2771775" cy="1385570"/>
                         </a:xfrm>
                         <a:prstGeom prst="rect">
                           <a:avLst/>
@@ -1133,7 +1369,6 @@
                                 <w:tab w:val="left" w:pos="6030"/>
                                 <w:tab w:val="left" w:pos="6210"/>
                               </w:tabs>
-                              <w:spacing w:before="120"/>
                               <w:rPr>
                                 <w:color w:val="000000" w:themeColor="text1"/>
                                 <w:sz w:val="20"/>
@@ -1290,6 +1525,7 @@
                               </w:rPr>
                               <w:t xml:space="preserve"> </w:t>
                             </w:r>
+                            <w:proofErr w:type="spellStart"/>
                             <w:r>
                               <w:rPr>
                                 <w:b/>
@@ -1299,6 +1535,7 @@
                               </w:rPr>
                               <w:t>int</w:t>
                             </w:r>
+                            <w:proofErr w:type="spellEnd"/>
                             <w:r>
                               <w:rPr>
                                 <w:color w:val="000000" w:themeColor="text1"/>
@@ -1340,6 +1577,7 @@
                               </w:rPr>
                               <w:t xml:space="preserve"> </w:t>
                             </w:r>
+                            <w:proofErr w:type="spellStart"/>
                             <w:r>
                               <w:rPr>
                                 <w:b/>
@@ -1349,13 +1587,23 @@
                               </w:rPr>
                               <w:t>int</w:t>
                             </w:r>
-                            <w:r>
-                              <w:rPr>
-                                <w:color w:val="000000" w:themeColor="text1"/>
-                                <w:sz w:val="20"/>
-                                <w:szCs w:val="20"/>
-                              </w:rPr>
-                              <w:t xml:space="preserve"> n= b.</w:t>
+                            <w:proofErr w:type="spellEnd"/>
+                            <w:r>
+                              <w:rPr>
+                                <w:color w:val="000000" w:themeColor="text1"/>
+                                <w:sz w:val="20"/>
+                                <w:szCs w:val="20"/>
+                              </w:rPr>
+                              <w:t xml:space="preserve"> n= </w:t>
+                            </w:r>
+                            <w:proofErr w:type="spellStart"/>
+                            <w:r>
+                              <w:rPr>
+                                <w:color w:val="000000" w:themeColor="text1"/>
+                                <w:sz w:val="20"/>
+                                <w:szCs w:val="20"/>
+                              </w:rPr>
+                              <w:t>b.</w:t>
                             </w:r>
                             <w:r>
                               <w:rPr>
@@ -1371,7 +1619,25 @@
                                 <w:sz w:val="20"/>
                                 <w:szCs w:val="20"/>
                               </w:rPr>
-                              <w:t>.compareTo(c.</w:t>
+                              <w:t>.compareTo</w:t>
+                            </w:r>
+                            <w:proofErr w:type="spellEnd"/>
+                            <w:r>
+                              <w:rPr>
+                                <w:color w:val="000000" w:themeColor="text1"/>
+                                <w:sz w:val="20"/>
+                                <w:szCs w:val="20"/>
+                              </w:rPr>
+                              <w:t>(</w:t>
+                            </w:r>
+                            <w:proofErr w:type="spellStart"/>
+                            <w:r>
+                              <w:rPr>
+                                <w:color w:val="000000" w:themeColor="text1"/>
+                                <w:sz w:val="20"/>
+                                <w:szCs w:val="20"/>
+                              </w:rPr>
+                              <w:t>c.</w:t>
                             </w:r>
                             <w:r>
                               <w:rPr>
@@ -1381,6 +1647,7 @@
                               </w:rPr>
                               <w:t>first</w:t>
                             </w:r>
+                            <w:proofErr w:type="spellEnd"/>
                             <w:r>
                               <w:rPr>
                                 <w:color w:val="000000" w:themeColor="text1"/>
@@ -1456,23 +1723,51 @@
                                 <w:sz w:val="20"/>
                                 <w:szCs w:val="20"/>
                               </w:rPr>
-                              <w:t xml:space="preserve"> b.age -</w:t>
-                            </w:r>
-                            <w:r>
-                              <w:rPr>
-                                <w:color w:val="000000" w:themeColor="text1"/>
-                                <w:sz w:val="20"/>
-                                <w:szCs w:val="20"/>
-                              </w:rPr>
                               <w:t xml:space="preserve"> </w:t>
                             </w:r>
-                            <w:r>
-                              <w:rPr>
-                                <w:color w:val="000000" w:themeColor="text1"/>
-                                <w:sz w:val="20"/>
-                                <w:szCs w:val="20"/>
-                              </w:rPr>
-                              <w:t>c.age;</w:t>
+                            <w:proofErr w:type="spellStart"/>
+                            <w:r>
+                              <w:rPr>
+                                <w:color w:val="000000" w:themeColor="text1"/>
+                                <w:sz w:val="20"/>
+                                <w:szCs w:val="20"/>
+                              </w:rPr>
+                              <w:t>b.age</w:t>
+                            </w:r>
+                            <w:proofErr w:type="spellEnd"/>
+                            <w:r>
+                              <w:rPr>
+                                <w:color w:val="000000" w:themeColor="text1"/>
+                                <w:sz w:val="20"/>
+                                <w:szCs w:val="20"/>
+                              </w:rPr>
+                              <w:t xml:space="preserve"> -</w:t>
+                            </w:r>
+                            <w:r>
+                              <w:rPr>
+                                <w:color w:val="000000" w:themeColor="text1"/>
+                                <w:sz w:val="20"/>
+                                <w:szCs w:val="20"/>
+                              </w:rPr>
+                              <w:t xml:space="preserve"> </w:t>
+                            </w:r>
+                            <w:proofErr w:type="spellStart"/>
+                            <w:r>
+                              <w:rPr>
+                                <w:color w:val="000000" w:themeColor="text1"/>
+                                <w:sz w:val="20"/>
+                                <w:szCs w:val="20"/>
+                              </w:rPr>
+                              <w:t>c.age</w:t>
+                            </w:r>
+                            <w:proofErr w:type="spellEnd"/>
+                            <w:r>
+                              <w:rPr>
+                                <w:color w:val="000000" w:themeColor="text1"/>
+                                <w:sz w:val="20"/>
+                                <w:szCs w:val="20"/>
+                              </w:rPr>
+                              <w:t>;</w:t>
                             </w:r>
                             <w:r>
                               <w:rPr>
@@ -1502,7 +1797,7 @@
                           </w:p>
                         </w:txbxContent>
                       </wps:txbx>
-                      <wps:bodyPr rot="0" spcFirstLastPara="0" vertOverflow="overflow" horzOverflow="overflow" vert="horz" wrap="square" lIns="91440" tIns="45720" rIns="91440" bIns="45720" numCol="1" spcCol="0" rtlCol="0" fromWordArt="0" anchor="t" anchorCtr="0" forceAA="0" compatLnSpc="1">
+                      <wps:bodyPr rot="0" spcFirstLastPara="0" vertOverflow="overflow" horzOverflow="overflow" vert="horz" wrap="square" lIns="91440" tIns="0" rIns="91440" bIns="45720" numCol="1" spcCol="0" rtlCol="0" fromWordArt="0" anchor="t" anchorCtr="0" forceAA="0" compatLnSpc="1">
                         <a:prstTxWarp prst="textNoShape">
                           <a:avLst/>
                         </a:prstTxWarp>
@@ -1522,12 +1817,8 @@
           </mc:Choice>
           <mc:Fallback>
             <w:pict>
-              <v:shapetype w14:anchorId="5E9BEDFB" id="_x0000_t202" coordsize="21600,21600" o:spt="202" path="m,l,21600r21600,l21600,xe">
-                <v:stroke joinstyle="miter"/>
-                <v:path gradientshapeok="t" o:connecttype="rect"/>
-              </v:shapetype>
-              <v:shape id="Text Box 2" o:spid="_x0000_s1027" type="#_x0000_t202" style="position:absolute;left:0;text-align:left;margin-left:243.7pt;margin-top:5.6pt;width:218.25pt;height:124.2pt;z-index:251661312;visibility:visible;mso-wrap-style:square;mso-width-percent:0;mso-height-percent:0;mso-wrap-distance-left:9pt;mso-wrap-distance-top:0;mso-wrap-distance-right:9pt;mso-wrap-distance-bottom:0;mso-position-horizontal:absolute;mso-position-horizontal-relative:text;mso-position-vertical:absolute;mso-position-vertical-relative:text;mso-width-percent:0;mso-height-percent:0;mso-width-relative:margin;mso-height-relative:margin;v-text-anchor:top" o:gfxdata="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" fillcolor="white [3201]" strokeweight="1pt">
-                <v:textbox>
+              <v:shape w14:anchorId="5E9BEDFB" id="Text Box 2" o:spid="_x0000_s1027" type="#_x0000_t202" style="position:absolute;left:0;text-align:left;margin-left:247pt;margin-top:8.6pt;width:218.25pt;height:109.1pt;z-index:251661312;visibility:visible;mso-wrap-style:square;mso-width-percent:0;mso-height-percent:0;mso-wrap-distance-left:9pt;mso-wrap-distance-top:0;mso-wrap-distance-right:9pt;mso-wrap-distance-bottom:0;mso-position-horizontal:absolute;mso-position-horizontal-relative:text;mso-position-vertical:absolute;mso-position-vertical-relative:text;mso-width-percent:0;mso-height-percent:0;mso-width-relative:margin;mso-height-relative:margin;v-text-anchor:top" o:gfxdata="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" fillcolor="white [3201]" strokeweight="1pt">
+                <v:textbox inset=",0">
                   <w:txbxContent>
                     <w:p>
                       <w:pPr>
@@ -1536,7 +1827,6 @@
                           <w:tab w:val="left" w:pos="6030"/>
                           <w:tab w:val="left" w:pos="6210"/>
                         </w:tabs>
-                        <w:spacing w:before="120"/>
                         <w:rPr>
                           <w:color w:val="000000" w:themeColor="text1"/>
                           <w:sz w:val="20"/>
@@ -1693,6 +1983,7 @@
                         </w:rPr>
                         <w:t xml:space="preserve"> </w:t>
                       </w:r>
+                      <w:proofErr w:type="spellStart"/>
                       <w:r>
                         <w:rPr>
                           <w:b/>
@@ -1702,6 +1993,7 @@
                         </w:rPr>
                         <w:t>int</w:t>
                       </w:r>
+                      <w:proofErr w:type="spellEnd"/>
                       <w:r>
                         <w:rPr>
                           <w:color w:val="000000" w:themeColor="text1"/>
@@ -1743,6 +2035,7 @@
                         </w:rPr>
                         <w:t xml:space="preserve"> </w:t>
                       </w:r>
+                      <w:proofErr w:type="spellStart"/>
                       <w:r>
                         <w:rPr>
                           <w:b/>
@@ -1752,13 +2045,23 @@
                         </w:rPr>
                         <w:t>int</w:t>
                       </w:r>
-                      <w:r>
-                        <w:rPr>
-                          <w:color w:val="000000" w:themeColor="text1"/>
-                          <w:sz w:val="20"/>
-                          <w:szCs w:val="20"/>
-                        </w:rPr>
-                        <w:t xml:space="preserve"> n= b.</w:t>
+                      <w:proofErr w:type="spellEnd"/>
+                      <w:r>
+                        <w:rPr>
+                          <w:color w:val="000000" w:themeColor="text1"/>
+                          <w:sz w:val="20"/>
+                          <w:szCs w:val="20"/>
+                        </w:rPr>
+                        <w:t xml:space="preserve"> n= </w:t>
+                      </w:r>
+                      <w:proofErr w:type="spellStart"/>
+                      <w:r>
+                        <w:rPr>
+                          <w:color w:val="000000" w:themeColor="text1"/>
+                          <w:sz w:val="20"/>
+                          <w:szCs w:val="20"/>
+                        </w:rPr>
+                        <w:t>b.</w:t>
                       </w:r>
                       <w:r>
                         <w:rPr>
@@ -1774,7 +2077,25 @@
                           <w:sz w:val="20"/>
                           <w:szCs w:val="20"/>
                         </w:rPr>
-                        <w:t>.compareTo(c.</w:t>
+                        <w:t>.compareTo</w:t>
+                      </w:r>
+                      <w:proofErr w:type="spellEnd"/>
+                      <w:r>
+                        <w:rPr>
+                          <w:color w:val="000000" w:themeColor="text1"/>
+                          <w:sz w:val="20"/>
+                          <w:szCs w:val="20"/>
+                        </w:rPr>
+                        <w:t>(</w:t>
+                      </w:r>
+                      <w:proofErr w:type="spellStart"/>
+                      <w:r>
+                        <w:rPr>
+                          <w:color w:val="000000" w:themeColor="text1"/>
+                          <w:sz w:val="20"/>
+                          <w:szCs w:val="20"/>
+                        </w:rPr>
+                        <w:t>c.</w:t>
                       </w:r>
                       <w:r>
                         <w:rPr>
@@ -1784,6 +2105,7 @@
                         </w:rPr>
                         <w:t>first</w:t>
                       </w:r>
+                      <w:proofErr w:type="spellEnd"/>
                       <w:r>
                         <w:rPr>
                           <w:color w:val="000000" w:themeColor="text1"/>
@@ -1859,23 +2181,51 @@
                           <w:sz w:val="20"/>
                           <w:szCs w:val="20"/>
                         </w:rPr>
-                        <w:t xml:space="preserve"> b.age -</w:t>
-                      </w:r>
-                      <w:r>
-                        <w:rPr>
-                          <w:color w:val="000000" w:themeColor="text1"/>
-                          <w:sz w:val="20"/>
-                          <w:szCs w:val="20"/>
-                        </w:rPr>
                         <w:t xml:space="preserve"> </w:t>
                       </w:r>
-                      <w:r>
-                        <w:rPr>
-                          <w:color w:val="000000" w:themeColor="text1"/>
-                          <w:sz w:val="20"/>
-                          <w:szCs w:val="20"/>
-                        </w:rPr>
-                        <w:t>c.age;</w:t>
+                      <w:proofErr w:type="spellStart"/>
+                      <w:r>
+                        <w:rPr>
+                          <w:color w:val="000000" w:themeColor="text1"/>
+                          <w:sz w:val="20"/>
+                          <w:szCs w:val="20"/>
+                        </w:rPr>
+                        <w:t>b.age</w:t>
+                      </w:r>
+                      <w:proofErr w:type="spellEnd"/>
+                      <w:r>
+                        <w:rPr>
+                          <w:color w:val="000000" w:themeColor="text1"/>
+                          <w:sz w:val="20"/>
+                          <w:szCs w:val="20"/>
+                        </w:rPr>
+                        <w:t xml:space="preserve"> -</w:t>
+                      </w:r>
+                      <w:r>
+                        <w:rPr>
+                          <w:color w:val="000000" w:themeColor="text1"/>
+                          <w:sz w:val="20"/>
+                          <w:szCs w:val="20"/>
+                        </w:rPr>
+                        <w:t xml:space="preserve"> </w:t>
+                      </w:r>
+                      <w:proofErr w:type="spellStart"/>
+                      <w:r>
+                        <w:rPr>
+                          <w:color w:val="000000" w:themeColor="text1"/>
+                          <w:sz w:val="20"/>
+                          <w:szCs w:val="20"/>
+                        </w:rPr>
+                        <w:t>c.age</w:t>
+                      </w:r>
+                      <w:proofErr w:type="spellEnd"/>
+                      <w:r>
+                        <w:rPr>
+                          <w:color w:val="000000" w:themeColor="text1"/>
+                          <w:sz w:val="20"/>
+                          <w:szCs w:val="20"/>
+                        </w:rPr>
+                        <w:t>;</w:t>
                       </w:r>
                       <w:r>
                         <w:rPr>
@@ -2123,6 +2473,7 @@
           <w:szCs w:val="18"/>
         </w:rPr>
       </w:pPr>
+      <w:proofErr w:type="spellStart"/>
       <w:r>
         <w:rPr>
           <w:rFonts w:ascii="Courier New" w:hAnsi="Courier New" w:cs="Courier New"/>
@@ -2137,7 +2488,16 @@
           <w:sz w:val="18"/>
           <w:szCs w:val="18"/>
         </w:rPr>
-        <w:t>.sort(</w:t>
+        <w:t>.sort</w:t>
+      </w:r>
+      <w:proofErr w:type="spellEnd"/>
+      <w:r>
+        <w:rPr>
+          <w:rFonts w:ascii="Courier New" w:hAnsi="Courier New" w:cs="Courier New"/>
+          <w:sz w:val="18"/>
+          <w:szCs w:val="18"/>
+        </w:rPr>
+        <w:t>(</w:t>
       </w:r>
       <w:r>
         <w:rPr>
@@ -2172,7 +2532,23 @@
           <w:sz w:val="20"/>
           <w:szCs w:val="20"/>
         </w:rPr>
-        <w:t>How does this work?</w:t>
+        <w:t xml:space="preserve">How does </w:t>
+      </w:r>
+      <w:r>
+        <w:rPr>
+          <w:b/>
+          <w:sz w:val="20"/>
+          <w:szCs w:val="20"/>
+        </w:rPr>
+        <w:t>the default implementation of sort</w:t>
+      </w:r>
+      <w:r>
+        <w:rPr>
+          <w:b/>
+          <w:sz w:val="20"/>
+          <w:szCs w:val="20"/>
+        </w:rPr>
+        <w:t xml:space="preserve"> work?</w:t>
       </w:r>
     </w:p>
     <w:p>
@@ -2189,8 +2565,16 @@
           <w:sz w:val="20"/>
           <w:szCs w:val="20"/>
         </w:rPr>
-        <w:t xml:space="preserve">We read the documentation for interface </w:t>
-      </w:r>
+        <w:t>The</w:t>
+      </w:r>
+      <w:r>
+        <w:rPr>
+          <w:sz w:val="20"/>
+          <w:szCs w:val="20"/>
+        </w:rPr>
+        <w:t xml:space="preserve"> documentation for interface </w:t>
+      </w:r>
+      <w:proofErr w:type="spellStart"/>
       <w:r>
         <w:rPr>
           <w:rFonts w:ascii="Courier New" w:hAnsi="Courier New" w:cs="Courier New"/>
@@ -2199,6 +2583,7 @@
         </w:rPr>
         <w:t>java.util.List</w:t>
       </w:r>
+      <w:proofErr w:type="spellEnd"/>
       <w:r>
         <w:rPr>
           <w:sz w:val="20"/>
@@ -2219,7 +2604,14 @@
           <w:sz w:val="20"/>
           <w:szCs w:val="20"/>
         </w:rPr>
-        <w:t>. It says that the default implementation of this procedure constructs an array containing all elements of the list, sorts the array, and then iterates over the list, resetting each element from the corresponding position in the array.</w:t>
+        <w:t xml:space="preserve">, </w:t>
+      </w:r>
+      <w:r>
+        <w:rPr>
+          <w:sz w:val="20"/>
+          <w:szCs w:val="20"/>
+        </w:rPr>
+        <w:t>says that the default implementation of this procedure constructs an array containing all elements of the list, sorts the array, and then iterates over the list, resetting each element from the corresponding position in the array.</w:t>
       </w:r>
     </w:p>
     <w:p>
@@ -2267,6 +2659,7 @@
         </w:rPr>
         <w:t xml:space="preserve">a </w:t>
       </w:r>
+      <w:proofErr w:type="spellStart"/>
       <w:r>
         <w:rPr>
           <w:rFonts w:ascii="Courier New" w:hAnsi="Courier New" w:cs="Courier New"/>
@@ -2275,6 +2668,7 @@
         </w:rPr>
         <w:t>LinkedList</w:t>
       </w:r>
+      <w:proofErr w:type="spellEnd"/>
       <w:r>
         <w:rPr>
           <w:sz w:val="20"/>
@@ -2304,7 +2698,23 @@
           <w:sz w:val="20"/>
           <w:szCs w:val="20"/>
         </w:rPr>
-        <w:t xml:space="preserve">The documentation also says that the sort is a stable, adaptive, iterative mergesort. Also, it </w:t>
+        <w:t xml:space="preserve">The documentation also says that the sort is a stable, adaptive, iterative </w:t>
+      </w:r>
+      <w:proofErr w:type="spellStart"/>
+      <w:r>
+        <w:rPr>
+          <w:sz w:val="20"/>
+          <w:szCs w:val="20"/>
+        </w:rPr>
+        <w:t>mergesort</w:t>
+      </w:r>
+      <w:proofErr w:type="spellEnd"/>
+      <w:r>
+        <w:rPr>
+          <w:sz w:val="20"/>
+          <w:szCs w:val="20"/>
+        </w:rPr>
+        <w:t xml:space="preserve">. Also, it </w:t>
       </w:r>
       <w:r>
         <w:rPr>
@@ -2321,17 +2731,9 @@
           <w:szCs w:val="20"/>
           <w:shd w:val="clear" w:color="auto" w:fill="FFFFFF"/>
         </w:rPr>
-        <w:t>n lg</w:t>
-      </w:r>
-      <w:r>
-        <w:rPr>
-          <w:color w:val="353833"/>
-          <w:sz w:val="20"/>
-          <w:szCs w:val="20"/>
-          <w:shd w:val="clear" w:color="auto" w:fill="FFFFFF"/>
-        </w:rPr>
-        <w:t>(</w:t>
-      </w:r>
+        <w:t xml:space="preserve">n </w:t>
+      </w:r>
+      <w:proofErr w:type="spellStart"/>
       <w:r>
         <w:rPr>
           <w:i/>
@@ -2340,6 +2742,26 @@
           <w:szCs w:val="20"/>
           <w:shd w:val="clear" w:color="auto" w:fill="FFFFFF"/>
         </w:rPr>
+        <w:t>lg</w:t>
+      </w:r>
+      <w:proofErr w:type="spellEnd"/>
+      <w:r>
+        <w:rPr>
+          <w:color w:val="353833"/>
+          <w:sz w:val="20"/>
+          <w:szCs w:val="20"/>
+          <w:shd w:val="clear" w:color="auto" w:fill="FFFFFF"/>
+        </w:rPr>
+        <w:t>(</w:t>
+      </w:r>
+      <w:r>
+        <w:rPr>
+          <w:i/>
+          <w:color w:val="353833"/>
+          <w:sz w:val="20"/>
+          <w:szCs w:val="20"/>
+          <w:shd w:val="clear" w:color="auto" w:fill="FFFFFF"/>
+        </w:rPr>
         <w:t>n</w:t>
       </w:r>
       <w:r>
@@ -2396,24 +2818,6 @@
         </w:rPr>
         <w:t>s partially sorted. Check the documentation for more information on how the sorting is done.</w:t>
       </w:r>
-    </w:p>
-    <w:p>
-      <w:pPr>
-        <w:spacing w:before="120"/>
-        <w:rPr>
-          <w:sz w:val="20"/>
-          <w:szCs w:val="20"/>
-        </w:rPr>
-      </w:pPr>
-    </w:p>
-    <w:p>
-      <w:pPr>
-        <w:spacing w:before="120"/>
-        <w:rPr>
-          <w:sz w:val="20"/>
-          <w:szCs w:val="20"/>
-        </w:rPr>
-      </w:pPr>
     </w:p>
     <w:sectPr>
       <w:headerReference w:type="default" r:id="rId7"/>
@@ -2472,7 +2876,25 @@
         <w:sz w:val="20"/>
         <w:szCs w:val="20"/>
       </w:rPr>
-      <w:t>David Gries, 2018</w:t>
+      <w:t xml:space="preserve">David </w:t>
+    </w:r>
+    <w:proofErr w:type="spellStart"/>
+    <w:r>
+      <w:rPr>
+        <w:rFonts w:ascii="Times" w:hAnsi="Times"/>
+        <w:sz w:val="20"/>
+        <w:szCs w:val="20"/>
+      </w:rPr>
+      <w:t>Gries</w:t>
+    </w:r>
+    <w:proofErr w:type="spellEnd"/>
+    <w:r>
+      <w:rPr>
+        <w:rFonts w:ascii="Times" w:hAnsi="Times"/>
+        <w:sz w:val="20"/>
+        <w:szCs w:val="20"/>
+      </w:rPr>
+      <w:t>, 2018</w:t>
     </w:r>
   </w:p>
   <w:p>

</xml_diff>